<commit_message>
Final Apollo 247 Website Testing Application with Reports
</commit_message>
<xml_diff>
--- a/Reports_Files/Overall Test Report_Apollo247_Saravana Sakthi P.docx
+++ b/Reports_Files/Overall Test Report_Apollo247_Saravana Sakthi P.docx
@@ -6,8 +6,8 @@
       <w:pPr>
         <w:pStyle w:val="Title"/>
         <w:rPr>
-          <w:sz w:val="48"/>
-          <w:szCs w:val="48"/>
+          <w:sz w:val="32"/>
+          <w:szCs w:val="32"/>
         </w:rPr>
       </w:pPr>
       <w:r>
@@ -30,6 +30,36 @@
           <w:szCs w:val="48"/>
         </w:rPr>
         <w:t xml:space="preserve"> Web Application - Test Report</w:t>
+      </w:r>
+      <w:r>
+        <w:rPr>
+          <w:sz w:val="48"/>
+          <w:szCs w:val="48"/>
+        </w:rPr>
+        <w:br/>
+      </w:r>
+      <w:r>
+        <w:rPr>
+          <w:sz w:val="32"/>
+          <w:szCs w:val="32"/>
+        </w:rPr>
+        <w:t xml:space="preserve">By: Saravana Sakthi P                                         </w:t>
+      </w:r>
+    </w:p>
+    <w:p>
+      <w:pPr>
+        <w:pStyle w:val="Title"/>
+        <w:rPr>
+          <w:sz w:val="32"/>
+          <w:szCs w:val="32"/>
+        </w:rPr>
+      </w:pPr>
+      <w:r>
+        <w:rPr>
+          <w:sz w:val="32"/>
+          <w:szCs w:val="32"/>
+        </w:rPr>
+        <w:t>Date: 13-09-2025</w:t>
       </w:r>
     </w:p>
     <w:p>
@@ -183,6 +213,7 @@
         <w:pStyle w:val="Heading3"/>
       </w:pPr>
       <w:r>
+        <w:lastRenderedPageBreak/>
         <w:t>Test Case Details:</w:t>
       </w:r>
     </w:p>
@@ -204,7 +235,6 @@
           <w:b/>
           <w:bCs/>
         </w:rPr>
-        <w:lastRenderedPageBreak/>
         <w:t>Expected Result:</w:t>
       </w:r>
       <w:r>
@@ -472,6 +502,7 @@
         <w:pStyle w:val="Heading2"/>
       </w:pPr>
       <w:r>
+        <w:lastRenderedPageBreak/>
         <w:t>Scenario: Login successfully</w:t>
       </w:r>
     </w:p>
@@ -493,7 +524,6 @@
           <w:b/>
           <w:bCs/>
         </w:rPr>
-        <w:lastRenderedPageBreak/>
         <w:t>Outcome</w:t>
       </w:r>
       <w:r>
@@ -737,6 +767,7 @@
         <w:br/>
       </w:r>
       <w:r>
+        <w:lastRenderedPageBreak/>
         <w:t>Here is the GitHub link for this feature</w:t>
       </w:r>
       <w:r>
@@ -756,7 +787,6 @@
         <w:pStyle w:val="Heading2"/>
       </w:pPr>
       <w:r>
-        <w:lastRenderedPageBreak/>
         <w:t>Scenario: Verify notification preferences setting successfully</w:t>
       </w:r>
     </w:p>
@@ -991,6 +1021,7 @@
         <w:pStyle w:val="Heading1"/>
       </w:pPr>
       <w:r>
+        <w:lastRenderedPageBreak/>
         <w:t>Feature: Weight Management</w:t>
       </w:r>
     </w:p>
@@ -1012,7 +1043,6 @@
           <w:b/>
           <w:bCs/>
         </w:rPr>
-        <w:lastRenderedPageBreak/>
         <w:t>Outcome while testing application</w:t>
       </w:r>
       <w:r>
@@ -1261,6 +1291,7 @@
           <w:b/>
           <w:bCs/>
         </w:rPr>
+        <w:lastRenderedPageBreak/>
         <w:t>Status</w:t>
       </w:r>
       <w:r>
@@ -1279,7 +1310,6 @@
         <w:rPr>
           <w:rStyle w:val="Heading1Char"/>
         </w:rPr>
-        <w:lastRenderedPageBreak/>
         <w:t>Conclusion of the whole project</w:t>
       </w:r>
       <w:r>
@@ -2346,6 +2376,7 @@
   <w:style w:type="character" w:default="1" w:styleId="DefaultParagraphFont">
     <w:name w:val="Default Paragraph Font"/>
     <w:uiPriority w:val="1"/>
+    <w:semiHidden/>
     <w:unhideWhenUsed/>
   </w:style>
   <w:style w:type="table" w:default="1" w:styleId="TableNormal">

</xml_diff>